<commit_message>
Done LU.1 with Format
</commit_message>
<xml_diff>
--- a/LU.1.docx
+++ b/LU.1.docx
@@ -55,20 +55,12 @@
     </w:p>
     <w:p>
       <w:pPr>
-        <w:spacing w:line="276" w:lineRule="auto"/>
-      </w:pPr>
+        <w:pStyle w:val="Heading1"/>
+        <w:spacing w:line="276" w:lineRule="auto"/>
+      </w:pPr>
+      <w:bookmarkStart w:id="0" w:name="_Toc174711233"/>
       <w:r>
         <w:lastRenderedPageBreak/>
-        <w:br w:type="page"/>
-      </w:r>
-    </w:p>
-    <w:p>
-      <w:pPr>
-        <w:pStyle w:val="Heading1"/>
-        <w:spacing w:line="276" w:lineRule="auto"/>
-      </w:pPr>
-      <w:bookmarkStart w:id="0" w:name="_Toc174711158"/>
-      <w:r>
         <w:t>Introduction</w:t>
       </w:r>
       <w:bookmarkEnd w:id="0"/>
@@ -97,7 +89,7 @@
         <w:spacing w:line="276" w:lineRule="auto"/>
       </w:pPr>
       <w:r>
-        <w:t xml:space="preserve">1. Prepare python environment </w:t>
+        <w:t>1. Prepare python environment</w:t>
       </w:r>
     </w:p>
     <w:p>
@@ -175,7 +167,7 @@
           <w:r>
             <w:fldChar w:fldCharType="separate"/>
           </w:r>
-          <w:hyperlink w:anchor="_Toc174711158" w:history="1">
+          <w:hyperlink w:anchor="_Toc174711233" w:history="1">
             <w:r>
               <w:rPr>
                 <w:rStyle w:val="Hyperlink"/>
@@ -202,7 +194,7 @@
                 <w:noProof/>
                 <w:webHidden/>
               </w:rPr>
-              <w:instrText xml:space="preserve"> PAGEREF _Toc174711158 \h </w:instrText>
+              <w:instrText xml:space="preserve"> PAGEREF _Toc174711233 \h </w:instrText>
             </w:r>
             <w:r>
               <w:rPr>
@@ -222,7 +214,7 @@
                 <w:noProof/>
                 <w:webHidden/>
               </w:rPr>
-              <w:t>3</w:t>
+              <w:t>2</w:t>
             </w:r>
             <w:r>
               <w:rPr>
@@ -244,7 +236,7 @@
               <w:noProof/>
             </w:rPr>
           </w:pPr>
-          <w:hyperlink w:anchor="_Toc174711159" w:history="1">
+          <w:hyperlink w:anchor="_Toc174711234" w:history="1">
             <w:r>
               <w:rPr>
                 <w:rStyle w:val="Hyperlink"/>
@@ -271,7 +263,7 @@
                 <w:noProof/>
                 <w:webHidden/>
               </w:rPr>
-              <w:instrText xml:space="preserve"> PAGEREF _Toc174711159 \h </w:instrText>
+              <w:instrText xml:space="preserve"> PAGEREF _Toc174711234 \h </w:instrText>
             </w:r>
             <w:r>
               <w:rPr>
@@ -291,7 +283,7 @@
                 <w:noProof/>
                 <w:webHidden/>
               </w:rPr>
-              <w:t>6</w:t>
+              <w:t>5</w:t>
             </w:r>
             <w:r>
               <w:rPr>
@@ -313,7 +305,7 @@
               <w:noProof/>
             </w:rPr>
           </w:pPr>
-          <w:hyperlink w:anchor="_Toc174711160" w:history="1">
+          <w:hyperlink w:anchor="_Toc174711235" w:history="1">
             <w:r>
               <w:rPr>
                 <w:rStyle w:val="Hyperlink"/>
@@ -340,7 +332,7 @@
                 <w:noProof/>
                 <w:webHidden/>
               </w:rPr>
-              <w:instrText xml:space="preserve"> PAGEREF _Toc174711160 \h </w:instrText>
+              <w:instrText xml:space="preserve"> PAGEREF _Toc174711235 \h </w:instrText>
             </w:r>
             <w:r>
               <w:rPr>
@@ -360,7 +352,7 @@
                 <w:noProof/>
                 <w:webHidden/>
               </w:rPr>
-              <w:t>7</w:t>
+              <w:t>6</w:t>
             </w:r>
             <w:r>
               <w:rPr>
@@ -382,7 +374,7 @@
               <w:noProof/>
             </w:rPr>
           </w:pPr>
-          <w:hyperlink w:anchor="_Toc174711161" w:history="1">
+          <w:hyperlink w:anchor="_Toc174711236" w:history="1">
             <w:r>
               <w:rPr>
                 <w:rStyle w:val="Hyperlink"/>
@@ -409,7 +401,7 @@
                 <w:noProof/>
                 <w:webHidden/>
               </w:rPr>
-              <w:instrText xml:space="preserve"> PAGEREF _Toc174711161 \h </w:instrText>
+              <w:instrText xml:space="preserve"> PAGEREF _Toc174711236 \h </w:instrText>
             </w:r>
             <w:r>
               <w:rPr>
@@ -429,7 +421,7 @@
                 <w:noProof/>
                 <w:webHidden/>
               </w:rPr>
-              <w:t>8</w:t>
+              <w:t>7</w:t>
             </w:r>
             <w:r>
               <w:rPr>
@@ -451,7 +443,7 @@
               <w:noProof/>
             </w:rPr>
           </w:pPr>
-          <w:hyperlink w:anchor="_Toc174711162" w:history="1">
+          <w:hyperlink w:anchor="_Toc174711237" w:history="1">
             <w:r>
               <w:rPr>
                 <w:rStyle w:val="Hyperlink"/>
@@ -478,7 +470,7 @@
                 <w:noProof/>
                 <w:webHidden/>
               </w:rPr>
-              <w:instrText xml:space="preserve"> PAGEREF _Toc174711162 \h </w:instrText>
+              <w:instrText xml:space="preserve"> PAGEREF _Toc174711237 \h </w:instrText>
             </w:r>
             <w:r>
               <w:rPr>
@@ -498,7 +490,7 @@
                 <w:noProof/>
                 <w:webHidden/>
               </w:rPr>
-              <w:t>9</w:t>
+              <w:t>8</w:t>
             </w:r>
             <w:r>
               <w:rPr>
@@ -520,7 +512,7 @@
               <w:noProof/>
             </w:rPr>
           </w:pPr>
-          <w:hyperlink w:anchor="_Toc174711163" w:history="1">
+          <w:hyperlink w:anchor="_Toc174711238" w:history="1">
             <w:r>
               <w:rPr>
                 <w:rStyle w:val="Hyperlink"/>
@@ -547,7 +539,7 @@
                 <w:noProof/>
                 <w:webHidden/>
               </w:rPr>
-              <w:instrText xml:space="preserve"> PAGEREF _Toc174711163 \h </w:instrText>
+              <w:instrText xml:space="preserve"> PAGEREF _Toc174711238 \h </w:instrText>
             </w:r>
             <w:r>
               <w:rPr>
@@ -567,7 +559,7 @@
                 <w:noProof/>
                 <w:webHidden/>
               </w:rPr>
-              <w:t>9</w:t>
+              <w:t>8</w:t>
             </w:r>
             <w:r>
               <w:rPr>
@@ -590,7 +582,7 @@
               <w:noProof/>
             </w:rPr>
           </w:pPr>
-          <w:hyperlink w:anchor="_Toc174711164" w:history="1">
+          <w:hyperlink w:anchor="_Toc174711239" w:history="1">
             <w:r>
               <w:rPr>
                 <w:rStyle w:val="Hyperlink"/>
@@ -632,7 +624,7 @@
                 <w:noProof/>
                 <w:webHidden/>
               </w:rPr>
-              <w:instrText xml:space="preserve"> PAGEREF _Toc174711164 \h </w:instrText>
+              <w:instrText xml:space="preserve"> PAGEREF _Toc174711239 \h </w:instrText>
             </w:r>
             <w:r>
               <w:rPr>
@@ -652,7 +644,7 @@
                 <w:noProof/>
                 <w:webHidden/>
               </w:rPr>
-              <w:t>9</w:t>
+              <w:t>8</w:t>
             </w:r>
             <w:r>
               <w:rPr>
@@ -675,7 +667,7 @@
               <w:noProof/>
             </w:rPr>
           </w:pPr>
-          <w:hyperlink w:anchor="_Toc174711165" w:history="1">
+          <w:hyperlink w:anchor="_Toc174711240" w:history="1">
             <w:r>
               <w:rPr>
                 <w:rStyle w:val="Hyperlink"/>
@@ -717,7 +709,7 @@
                 <w:noProof/>
                 <w:webHidden/>
               </w:rPr>
-              <w:instrText xml:space="preserve"> PAGEREF _Toc174711165 \h </w:instrText>
+              <w:instrText xml:space="preserve"> PAGEREF _Toc174711240 \h </w:instrText>
             </w:r>
             <w:r>
               <w:rPr>
@@ -737,7 +729,7 @@
                 <w:noProof/>
                 <w:webHidden/>
               </w:rPr>
-              <w:t>9</w:t>
+              <w:t>8</w:t>
             </w:r>
             <w:r>
               <w:rPr>
@@ -760,7 +752,7 @@
               <w:noProof/>
             </w:rPr>
           </w:pPr>
-          <w:hyperlink w:anchor="_Toc174711166" w:history="1">
+          <w:hyperlink w:anchor="_Toc174711241" w:history="1">
             <w:r>
               <w:rPr>
                 <w:rStyle w:val="Hyperlink"/>
@@ -802,7 +794,7 @@
                 <w:noProof/>
                 <w:webHidden/>
               </w:rPr>
-              <w:instrText xml:space="preserve"> PAGEREF _Toc174711166 \h </w:instrText>
+              <w:instrText xml:space="preserve"> PAGEREF _Toc174711241 \h </w:instrText>
             </w:r>
             <w:r>
               <w:rPr>
@@ -822,7 +814,7 @@
                 <w:noProof/>
                 <w:webHidden/>
               </w:rPr>
-              <w:t>9</w:t>
+              <w:t>8</w:t>
             </w:r>
             <w:r>
               <w:rPr>
@@ -845,7 +837,7 @@
               <w:noProof/>
             </w:rPr>
           </w:pPr>
-          <w:hyperlink w:anchor="_Toc174711167" w:history="1">
+          <w:hyperlink w:anchor="_Toc174711242" w:history="1">
             <w:r>
               <w:rPr>
                 <w:rStyle w:val="Hyperlink"/>
@@ -887,7 +879,7 @@
                 <w:noProof/>
                 <w:webHidden/>
               </w:rPr>
-              <w:instrText xml:space="preserve"> PAGEREF _Toc174711167 \h </w:instrText>
+              <w:instrText xml:space="preserve"> PAGEREF _Toc174711242 \h </w:instrText>
             </w:r>
             <w:r>
               <w:rPr>
@@ -907,7 +899,7 @@
                 <w:noProof/>
                 <w:webHidden/>
               </w:rPr>
-              <w:t>9</w:t>
+              <w:t>8</w:t>
             </w:r>
             <w:r>
               <w:rPr>
@@ -930,7 +922,7 @@
               <w:noProof/>
             </w:rPr>
           </w:pPr>
-          <w:hyperlink w:anchor="_Toc174711168" w:history="1">
+          <w:hyperlink w:anchor="_Toc174711243" w:history="1">
             <w:r>
               <w:rPr>
                 <w:rStyle w:val="Hyperlink"/>
@@ -972,7 +964,7 @@
                 <w:noProof/>
                 <w:webHidden/>
               </w:rPr>
-              <w:instrText xml:space="preserve"> PAGEREF _Toc174711168 \h </w:instrText>
+              <w:instrText xml:space="preserve"> PAGEREF _Toc174711243 \h </w:instrText>
             </w:r>
             <w:r>
               <w:rPr>
@@ -992,7 +984,7 @@
                 <w:noProof/>
                 <w:webHidden/>
               </w:rPr>
-              <w:t>10</w:t>
+              <w:t>9</w:t>
             </w:r>
             <w:r>
               <w:rPr>
@@ -1015,7 +1007,7 @@
               <w:noProof/>
             </w:rPr>
           </w:pPr>
-          <w:hyperlink w:anchor="_Toc174711169" w:history="1">
+          <w:hyperlink w:anchor="_Toc174711244" w:history="1">
             <w:r>
               <w:rPr>
                 <w:rStyle w:val="Hyperlink"/>
@@ -1057,7 +1049,7 @@
                 <w:noProof/>
                 <w:webHidden/>
               </w:rPr>
-              <w:instrText xml:space="preserve"> PAGEREF _Toc174711169 \h </w:instrText>
+              <w:instrText xml:space="preserve"> PAGEREF _Toc174711244 \h </w:instrText>
             </w:r>
             <w:r>
               <w:rPr>
@@ -1077,7 +1069,7 @@
                 <w:noProof/>
                 <w:webHidden/>
               </w:rPr>
-              <w:t>10</w:t>
+              <w:t>9</w:t>
             </w:r>
             <w:r>
               <w:rPr>
@@ -1100,7 +1092,7 @@
               <w:noProof/>
             </w:rPr>
           </w:pPr>
-          <w:hyperlink w:anchor="_Toc174711170" w:history="1">
+          <w:hyperlink w:anchor="_Toc174711245" w:history="1">
             <w:r>
               <w:rPr>
                 <w:rStyle w:val="Hyperlink"/>
@@ -1142,7 +1134,7 @@
                 <w:noProof/>
                 <w:webHidden/>
               </w:rPr>
-              <w:instrText xml:space="preserve"> PAGEREF _Toc174711170 \h </w:instrText>
+              <w:instrText xml:space="preserve"> PAGEREF _Toc174711245 \h </w:instrText>
             </w:r>
             <w:r>
               <w:rPr>
@@ -1162,7 +1154,7 @@
                 <w:noProof/>
                 <w:webHidden/>
               </w:rPr>
-              <w:t>12</w:t>
+              <w:t>11</w:t>
             </w:r>
             <w:r>
               <w:rPr>
@@ -1185,7 +1177,7 @@
               <w:noProof/>
             </w:rPr>
           </w:pPr>
-          <w:hyperlink w:anchor="_Toc174711171" w:history="1">
+          <w:hyperlink w:anchor="_Toc174711246" w:history="1">
             <w:r>
               <w:rPr>
                 <w:rStyle w:val="Hyperlink"/>
@@ -1227,7 +1219,7 @@
                 <w:noProof/>
                 <w:webHidden/>
               </w:rPr>
-              <w:instrText xml:space="preserve"> PAGEREF _Toc174711171 \h </w:instrText>
+              <w:instrText xml:space="preserve"> PAGEREF _Toc174711246 \h </w:instrText>
             </w:r>
             <w:r>
               <w:rPr>
@@ -1247,7 +1239,7 @@
                 <w:noProof/>
                 <w:webHidden/>
               </w:rPr>
-              <w:t>13</w:t>
+              <w:t>12</w:t>
             </w:r>
             <w:r>
               <w:rPr>
@@ -1269,7 +1261,7 @@
               <w:noProof/>
             </w:rPr>
           </w:pPr>
-          <w:hyperlink w:anchor="_Toc174711172" w:history="1">
+          <w:hyperlink w:anchor="_Toc174711247" w:history="1">
             <w:r>
               <w:rPr>
                 <w:rStyle w:val="Hyperlink"/>
@@ -1296,7 +1288,7 @@
                 <w:noProof/>
                 <w:webHidden/>
               </w:rPr>
-              <w:instrText xml:space="preserve"> PAGEREF _Toc174711172 \h </w:instrText>
+              <w:instrText xml:space="preserve"> PAGEREF _Toc174711247 \h </w:instrText>
             </w:r>
             <w:r>
               <w:rPr>
@@ -1316,7 +1308,7 @@
                 <w:noProof/>
                 <w:webHidden/>
               </w:rPr>
-              <w:t>14</w:t>
+              <w:t>13</w:t>
             </w:r>
             <w:r>
               <w:rPr>
@@ -1339,7 +1331,7 @@
               <w:noProof/>
             </w:rPr>
           </w:pPr>
-          <w:hyperlink w:anchor="_Toc174711173" w:history="1">
+          <w:hyperlink w:anchor="_Toc174711248" w:history="1">
             <w:r>
               <w:rPr>
                 <w:rStyle w:val="Hyperlink"/>
@@ -1381,7 +1373,7 @@
                 <w:noProof/>
                 <w:webHidden/>
               </w:rPr>
-              <w:instrText xml:space="preserve"> PAGEREF _Toc174711173 \h </w:instrText>
+              <w:instrText xml:space="preserve"> PAGEREF _Toc174711248 \h </w:instrText>
             </w:r>
             <w:r>
               <w:rPr>
@@ -1401,7 +1393,7 @@
                 <w:noProof/>
                 <w:webHidden/>
               </w:rPr>
-              <w:t>14</w:t>
+              <w:t>13</w:t>
             </w:r>
             <w:r>
               <w:rPr>
@@ -1424,7 +1416,7 @@
               <w:noProof/>
             </w:rPr>
           </w:pPr>
-          <w:hyperlink w:anchor="_Toc174711174" w:history="1">
+          <w:hyperlink w:anchor="_Toc174711249" w:history="1">
             <w:r>
               <w:rPr>
                 <w:rStyle w:val="Hyperlink"/>
@@ -1466,7 +1458,7 @@
                 <w:noProof/>
                 <w:webHidden/>
               </w:rPr>
-              <w:instrText xml:space="preserve"> PAGEREF _Toc174711174 \h </w:instrText>
+              <w:instrText xml:space="preserve"> PAGEREF _Toc174711249 \h </w:instrText>
             </w:r>
             <w:r>
               <w:rPr>
@@ -1486,7 +1478,7 @@
                 <w:noProof/>
                 <w:webHidden/>
               </w:rPr>
-              <w:t>16</w:t>
+              <w:t>15</w:t>
             </w:r>
             <w:r>
               <w:rPr>
@@ -1509,7 +1501,7 @@
               <w:noProof/>
             </w:rPr>
           </w:pPr>
-          <w:hyperlink w:anchor="_Toc174711175" w:history="1">
+          <w:hyperlink w:anchor="_Toc174711250" w:history="1">
             <w:r>
               <w:rPr>
                 <w:rStyle w:val="Hyperlink"/>
@@ -1551,7 +1543,7 @@
                 <w:noProof/>
                 <w:webHidden/>
               </w:rPr>
-              <w:instrText xml:space="preserve"> PAGEREF _Toc174711175 \h </w:instrText>
+              <w:instrText xml:space="preserve"> PAGEREF _Toc174711250 \h </w:instrText>
             </w:r>
             <w:r>
               <w:rPr>
@@ -1571,7 +1563,7 @@
                 <w:noProof/>
                 <w:webHidden/>
               </w:rPr>
-              <w:t>20</w:t>
+              <w:t>19</w:t>
             </w:r>
             <w:r>
               <w:rPr>
@@ -1594,7 +1586,7 @@
               <w:noProof/>
             </w:rPr>
           </w:pPr>
-          <w:hyperlink w:anchor="_Toc174711176" w:history="1">
+          <w:hyperlink w:anchor="_Toc174711251" w:history="1">
             <w:r>
               <w:rPr>
                 <w:rStyle w:val="Hyperlink"/>
@@ -1636,7 +1628,7 @@
                 <w:noProof/>
                 <w:webHidden/>
               </w:rPr>
-              <w:instrText xml:space="preserve"> PAGEREF _Toc174711176 \h </w:instrText>
+              <w:instrText xml:space="preserve"> PAGEREF _Toc174711251 \h </w:instrText>
             </w:r>
             <w:r>
               <w:rPr>
@@ -1656,7 +1648,7 @@
                 <w:noProof/>
                 <w:webHidden/>
               </w:rPr>
-              <w:t>22</w:t>
+              <w:t>21</w:t>
             </w:r>
             <w:r>
               <w:rPr>
@@ -1678,7 +1670,7 @@
               <w:noProof/>
             </w:rPr>
           </w:pPr>
-          <w:hyperlink w:anchor="_Toc174711177" w:history="1">
+          <w:hyperlink w:anchor="_Toc174711252" w:history="1">
             <w:r>
               <w:rPr>
                 <w:rStyle w:val="Hyperlink"/>
@@ -1705,7 +1697,7 @@
                 <w:noProof/>
                 <w:webHidden/>
               </w:rPr>
-              <w:instrText xml:space="preserve"> PAGEREF _Toc174711177 \h </w:instrText>
+              <w:instrText xml:space="preserve"> PAGEREF _Toc174711252 \h </w:instrText>
             </w:r>
             <w:r>
               <w:rPr>
@@ -1725,7 +1717,7 @@
                 <w:noProof/>
                 <w:webHidden/>
               </w:rPr>
-              <w:t>25</w:t>
+              <w:t>24</w:t>
             </w:r>
             <w:r>
               <w:rPr>
@@ -1748,7 +1740,7 @@
               <w:noProof/>
             </w:rPr>
           </w:pPr>
-          <w:hyperlink w:anchor="_Toc174711178" w:history="1">
+          <w:hyperlink w:anchor="_Toc174711253" w:history="1">
             <w:r>
               <w:rPr>
                 <w:rStyle w:val="Hyperlink"/>
@@ -1790,7 +1782,7 @@
                 <w:noProof/>
                 <w:webHidden/>
               </w:rPr>
-              <w:instrText xml:space="preserve"> PAGEREF _Toc174711178 \h </w:instrText>
+              <w:instrText xml:space="preserve"> PAGEREF _Toc174711253 \h </w:instrText>
             </w:r>
             <w:r>
               <w:rPr>
@@ -1810,7 +1802,7 @@
                 <w:noProof/>
                 <w:webHidden/>
               </w:rPr>
-              <w:t>25</w:t>
+              <w:t>24</w:t>
             </w:r>
             <w:r>
               <w:rPr>
@@ -1833,7 +1825,7 @@
               <w:noProof/>
             </w:rPr>
           </w:pPr>
-          <w:hyperlink w:anchor="_Toc174711179" w:history="1">
+          <w:hyperlink w:anchor="_Toc174711254" w:history="1">
             <w:r>
               <w:rPr>
                 <w:rStyle w:val="Hyperlink"/>
@@ -1875,7 +1867,7 @@
                 <w:noProof/>
                 <w:webHidden/>
               </w:rPr>
-              <w:instrText xml:space="preserve"> PAGEREF _Toc174711179 \h </w:instrText>
+              <w:instrText xml:space="preserve"> PAGEREF _Toc174711254 \h </w:instrText>
             </w:r>
             <w:r>
               <w:rPr>
@@ -1895,7 +1887,7 @@
                 <w:noProof/>
                 <w:webHidden/>
               </w:rPr>
-              <w:t>25</w:t>
+              <w:t>24</w:t>
             </w:r>
             <w:r>
               <w:rPr>
@@ -1918,7 +1910,7 @@
               <w:noProof/>
             </w:rPr>
           </w:pPr>
-          <w:hyperlink w:anchor="_Toc174711180" w:history="1">
+          <w:hyperlink w:anchor="_Toc174711255" w:history="1">
             <w:r>
               <w:rPr>
                 <w:rStyle w:val="Hyperlink"/>
@@ -1960,7 +1952,7 @@
                 <w:noProof/>
                 <w:webHidden/>
               </w:rPr>
-              <w:instrText xml:space="preserve"> PAGEREF _Toc174711180 \h </w:instrText>
+              <w:instrText xml:space="preserve"> PAGEREF _Toc174711255 \h </w:instrText>
             </w:r>
             <w:r>
               <w:rPr>
@@ -1980,7 +1972,7 @@
                 <w:noProof/>
                 <w:webHidden/>
               </w:rPr>
-              <w:t>26</w:t>
+              <w:t>25</w:t>
             </w:r>
             <w:r>
               <w:rPr>
@@ -2002,7 +1994,7 @@
               <w:noProof/>
             </w:rPr>
           </w:pPr>
-          <w:hyperlink w:anchor="_Toc174711181" w:history="1">
+          <w:hyperlink w:anchor="_Toc174711256" w:history="1">
             <w:r>
               <w:rPr>
                 <w:rStyle w:val="Hyperlink"/>
@@ -2029,7 +2021,7 @@
                 <w:noProof/>
                 <w:webHidden/>
               </w:rPr>
-              <w:instrText xml:space="preserve"> PAGEREF _Toc174711181 \h </w:instrText>
+              <w:instrText xml:space="preserve"> PAGEREF _Toc174711256 \h </w:instrText>
             </w:r>
             <w:r>
               <w:rPr>
@@ -2049,7 +2041,7 @@
                 <w:noProof/>
                 <w:webHidden/>
               </w:rPr>
-              <w:t>28</w:t>
+              <w:t>27</w:t>
             </w:r>
             <w:r>
               <w:rPr>
@@ -2071,7 +2063,7 @@
               <w:noProof/>
             </w:rPr>
           </w:pPr>
-          <w:hyperlink w:anchor="_Toc174711182" w:history="1">
+          <w:hyperlink w:anchor="_Toc174711257" w:history="1">
             <w:r>
               <w:rPr>
                 <w:rStyle w:val="Hyperlink"/>
@@ -2098,7 +2090,7 @@
                 <w:noProof/>
                 <w:webHidden/>
               </w:rPr>
-              <w:instrText xml:space="preserve"> PAGEREF _Toc174711182 \h </w:instrText>
+              <w:instrText xml:space="preserve"> PAGEREF _Toc174711257 \h </w:instrText>
             </w:r>
             <w:r>
               <w:rPr>
@@ -2118,7 +2110,7 @@
                 <w:noProof/>
                 <w:webHidden/>
               </w:rPr>
-              <w:t>28</w:t>
+              <w:t>27</w:t>
             </w:r>
             <w:r>
               <w:rPr>
@@ -2140,7 +2132,7 @@
               <w:noProof/>
             </w:rPr>
           </w:pPr>
-          <w:hyperlink w:anchor="_Toc174711183" w:history="1">
+          <w:hyperlink w:anchor="_Toc174711258" w:history="1">
             <w:r>
               <w:rPr>
                 <w:rStyle w:val="Hyperlink"/>
@@ -2167,7 +2159,7 @@
                 <w:noProof/>
                 <w:webHidden/>
               </w:rPr>
-              <w:instrText xml:space="preserve"> PAGEREF _Toc174711183 \h </w:instrText>
+              <w:instrText xml:space="preserve"> PAGEREF _Toc174711258 \h </w:instrText>
             </w:r>
             <w:r>
               <w:rPr>
@@ -2187,7 +2179,7 @@
                 <w:noProof/>
                 <w:webHidden/>
               </w:rPr>
-              <w:t>28</w:t>
+              <w:t>27</w:t>
             </w:r>
             <w:r>
               <w:rPr>
@@ -2209,7 +2201,7 @@
               <w:noProof/>
             </w:rPr>
           </w:pPr>
-          <w:hyperlink w:anchor="_Toc174711184" w:history="1">
+          <w:hyperlink w:anchor="_Toc174711259" w:history="1">
             <w:r>
               <w:rPr>
                 <w:rStyle w:val="Hyperlink"/>
@@ -2236,7 +2228,7 @@
                 <w:noProof/>
                 <w:webHidden/>
               </w:rPr>
-              <w:instrText xml:space="preserve"> PAGEREF _Toc174711184 \h </w:instrText>
+              <w:instrText xml:space="preserve"> PAGEREF _Toc174711259 \h </w:instrText>
             </w:r>
             <w:r>
               <w:rPr>
@@ -2256,7 +2248,7 @@
                 <w:noProof/>
                 <w:webHidden/>
               </w:rPr>
-              <w:t>28</w:t>
+              <w:t>27</w:t>
             </w:r>
             <w:r>
               <w:rPr>
@@ -2278,7 +2270,7 @@
               <w:noProof/>
             </w:rPr>
           </w:pPr>
-          <w:hyperlink w:anchor="_Toc174711185" w:history="1">
+          <w:hyperlink w:anchor="_Toc174711260" w:history="1">
             <w:r>
               <w:rPr>
                 <w:rStyle w:val="Hyperlink"/>
@@ -2305,7 +2297,7 @@
                 <w:noProof/>
                 <w:webHidden/>
               </w:rPr>
-              <w:instrText xml:space="preserve"> PAGEREF _Toc174711185 \h </w:instrText>
+              <w:instrText xml:space="preserve"> PAGEREF _Toc174711260 \h </w:instrText>
             </w:r>
             <w:r>
               <w:rPr>
@@ -2325,7 +2317,7 @@
                 <w:noProof/>
                 <w:webHidden/>
               </w:rPr>
-              <w:t>28</w:t>
+              <w:t>27</w:t>
             </w:r>
             <w:r>
               <w:rPr>
@@ -2347,7 +2339,7 @@
               <w:noProof/>
             </w:rPr>
           </w:pPr>
-          <w:hyperlink w:anchor="_Toc174711186" w:history="1">
+          <w:hyperlink w:anchor="_Toc174711261" w:history="1">
             <w:r>
               <w:rPr>
                 <w:rStyle w:val="Hyperlink"/>
@@ -2374,7 +2366,7 @@
                 <w:noProof/>
                 <w:webHidden/>
               </w:rPr>
-              <w:instrText xml:space="preserve"> PAGEREF _Toc174711186 \h </w:instrText>
+              <w:instrText xml:space="preserve"> PAGEREF _Toc174711261 \h </w:instrText>
             </w:r>
             <w:r>
               <w:rPr>
@@ -2394,7 +2386,7 @@
                 <w:noProof/>
                 <w:webHidden/>
               </w:rPr>
-              <w:t>28</w:t>
+              <w:t>27</w:t>
             </w:r>
             <w:r>
               <w:rPr>
@@ -2416,7 +2408,7 @@
               <w:noProof/>
             </w:rPr>
           </w:pPr>
-          <w:hyperlink w:anchor="_Toc174711187" w:history="1">
+          <w:hyperlink w:anchor="_Toc174711262" w:history="1">
             <w:r>
               <w:rPr>
                 <w:rStyle w:val="Hyperlink"/>
@@ -2443,7 +2435,7 @@
                 <w:noProof/>
                 <w:webHidden/>
               </w:rPr>
-              <w:instrText xml:space="preserve"> PAGEREF _Toc174711187 \h </w:instrText>
+              <w:instrText xml:space="preserve"> PAGEREF _Toc174711262 \h </w:instrText>
             </w:r>
             <w:r>
               <w:rPr>
@@ -2463,7 +2455,7 @@
                 <w:noProof/>
                 <w:webHidden/>
               </w:rPr>
-              <w:t>29</w:t>
+              <w:t>28</w:t>
             </w:r>
             <w:r>
               <w:rPr>
@@ -2485,7 +2477,7 @@
               <w:noProof/>
             </w:rPr>
           </w:pPr>
-          <w:hyperlink w:anchor="_Toc174711188" w:history="1">
+          <w:hyperlink w:anchor="_Toc174711263" w:history="1">
             <w:r>
               <w:rPr>
                 <w:rStyle w:val="Hyperlink"/>
@@ -2512,7 +2504,7 @@
                 <w:noProof/>
                 <w:webHidden/>
               </w:rPr>
-              <w:instrText xml:space="preserve"> PAGEREF _Toc174711188 \h </w:instrText>
+              <w:instrText xml:space="preserve"> PAGEREF _Toc174711263 \h </w:instrText>
             </w:r>
             <w:r>
               <w:rPr>
@@ -2532,7 +2524,7 @@
                 <w:noProof/>
                 <w:webHidden/>
               </w:rPr>
-              <w:t>29</w:t>
+              <w:t>28</w:t>
             </w:r>
             <w:r>
               <w:rPr>
@@ -2554,7 +2546,7 @@
               <w:noProof/>
             </w:rPr>
           </w:pPr>
-          <w:hyperlink w:anchor="_Toc174711189" w:history="1">
+          <w:hyperlink w:anchor="_Toc174711264" w:history="1">
             <w:r>
               <w:rPr>
                 <w:rStyle w:val="Hyperlink"/>
@@ -2581,7 +2573,7 @@
                 <w:noProof/>
                 <w:webHidden/>
               </w:rPr>
-              <w:instrText xml:space="preserve"> PAGEREF _Toc174711189 \h </w:instrText>
+              <w:instrText xml:space="preserve"> PAGEREF _Toc174711264 \h </w:instrText>
             </w:r>
             <w:r>
               <w:rPr>
@@ -2601,7 +2593,7 @@
                 <w:noProof/>
                 <w:webHidden/>
               </w:rPr>
-              <w:t>29</w:t>
+              <w:t>28</w:t>
             </w:r>
             <w:r>
               <w:rPr>
@@ -2623,7 +2615,7 @@
               <w:noProof/>
             </w:rPr>
           </w:pPr>
-          <w:hyperlink w:anchor="_Toc174711190" w:history="1">
+          <w:hyperlink w:anchor="_Toc174711265" w:history="1">
             <w:r>
               <w:rPr>
                 <w:rStyle w:val="Hyperlink"/>
@@ -2650,7 +2642,7 @@
                 <w:noProof/>
                 <w:webHidden/>
               </w:rPr>
-              <w:instrText xml:space="preserve"> PAGEREF _Toc174711190 \h </w:instrText>
+              <w:instrText xml:space="preserve"> PAGEREF _Toc174711265 \h </w:instrText>
             </w:r>
             <w:r>
               <w:rPr>
@@ -2670,7 +2662,7 @@
                 <w:noProof/>
                 <w:webHidden/>
               </w:rPr>
-              <w:t>29</w:t>
+              <w:t>28</w:t>
             </w:r>
             <w:r>
               <w:rPr>
@@ -2692,7 +2684,7 @@
               <w:noProof/>
             </w:rPr>
           </w:pPr>
-          <w:hyperlink w:anchor="_Toc174711191" w:history="1">
+          <w:hyperlink w:anchor="_Toc174711266" w:history="1">
             <w:r>
               <w:rPr>
                 <w:rStyle w:val="Hyperlink"/>
@@ -2719,7 +2711,7 @@
                 <w:noProof/>
                 <w:webHidden/>
               </w:rPr>
-              <w:instrText xml:space="preserve"> PAGEREF _Toc174711191 \h </w:instrText>
+              <w:instrText xml:space="preserve"> PAGEREF _Toc174711266 \h </w:instrText>
             </w:r>
             <w:r>
               <w:rPr>
@@ -2739,7 +2731,7 @@
                 <w:noProof/>
                 <w:webHidden/>
               </w:rPr>
-              <w:t>29</w:t>
+              <w:t>28</w:t>
             </w:r>
             <w:r>
               <w:rPr>
@@ -2761,7 +2753,7 @@
               <w:noProof/>
             </w:rPr>
           </w:pPr>
-          <w:hyperlink w:anchor="_Toc174711192" w:history="1">
+          <w:hyperlink w:anchor="_Toc174711267" w:history="1">
             <w:r>
               <w:rPr>
                 <w:rStyle w:val="Hyperlink"/>
@@ -2788,7 +2780,7 @@
                 <w:noProof/>
                 <w:webHidden/>
               </w:rPr>
-              <w:instrText xml:space="preserve"> PAGEREF _Toc174711192 \h </w:instrText>
+              <w:instrText xml:space="preserve"> PAGEREF _Toc174711267 \h </w:instrText>
             </w:r>
             <w:r>
               <w:rPr>
@@ -2808,7 +2800,7 @@
                 <w:noProof/>
                 <w:webHidden/>
               </w:rPr>
-              <w:t>30</w:t>
+              <w:t>29</w:t>
             </w:r>
             <w:r>
               <w:rPr>
@@ -2848,7 +2840,7 @@
       <w:pPr>
         <w:pStyle w:val="Heading1"/>
       </w:pPr>
-      <w:bookmarkStart w:id="1" w:name="_Toc174711159"/>
+      <w:bookmarkStart w:id="1" w:name="_Toc174711234"/>
       <w:r>
         <w:t>List of figures</w:t>
       </w:r>
@@ -3490,7 +3482,7 @@
       <w:pPr>
         <w:pStyle w:val="Heading1"/>
       </w:pPr>
-      <w:bookmarkStart w:id="2" w:name="_Toc174711160"/>
+      <w:bookmarkStart w:id="2" w:name="_Toc174711235"/>
       <w:r>
         <w:t>List of tables</w:t>
       </w:r>
@@ -3513,7 +3505,7 @@
       <w:pPr>
         <w:pStyle w:val="Heading1"/>
       </w:pPr>
-      <w:bookmarkStart w:id="3" w:name="_Toc174711161"/>
+      <w:bookmarkStart w:id="3" w:name="_Toc174711236"/>
       <w:r>
         <w:t>Exercises</w:t>
       </w:r>
@@ -3527,7 +3519,7 @@
         <w:pStyle w:val="Heading1"/>
         <w:spacing w:line="276" w:lineRule="auto"/>
       </w:pPr>
-      <w:bookmarkStart w:id="4" w:name="_Toc174711162"/>
+      <w:bookmarkStart w:id="4" w:name="_Toc174711237"/>
       <w:r>
         <w:t>1. Prepare python environment</w:t>
       </w:r>
@@ -3541,7 +3533,7 @@
         <w:pStyle w:val="Heading2"/>
         <w:spacing w:line="276" w:lineRule="auto"/>
       </w:pPr>
-      <w:bookmarkStart w:id="5" w:name="_Toc174711163"/>
+      <w:bookmarkStart w:id="5" w:name="_Toc174711238"/>
       <w:r>
         <w:t>1.1 Python tools are properly selected in accordance with computer operating system</w:t>
       </w:r>
@@ -3559,7 +3551,7 @@
         </w:numPr>
         <w:spacing w:line="276" w:lineRule="auto"/>
       </w:pPr>
-      <w:bookmarkStart w:id="6" w:name="_Toc174711164"/>
+      <w:bookmarkStart w:id="6" w:name="_Toc174711239"/>
       <w:r>
         <w:t>Python programming overview</w:t>
       </w:r>
@@ -3588,7 +3580,7 @@
         </w:numPr>
         <w:spacing w:line="276" w:lineRule="auto"/>
       </w:pPr>
-      <w:bookmarkStart w:id="7" w:name="_Toc174711165"/>
+      <w:bookmarkStart w:id="7" w:name="_Toc174711240"/>
       <w:r>
         <w:t>What is Python?</w:t>
       </w:r>
@@ -3694,7 +3686,7 @@
         </w:numPr>
         <w:spacing w:line="276" w:lineRule="auto"/>
       </w:pPr>
-      <w:bookmarkStart w:id="8" w:name="_Toc174711166"/>
+      <w:bookmarkStart w:id="8" w:name="_Toc174711241"/>
       <w:r>
         <w:t>What can Python do?</w:t>
       </w:r>
@@ -3774,7 +3766,7 @@
         </w:numPr>
         <w:spacing w:line="276" w:lineRule="auto"/>
       </w:pPr>
-      <w:bookmarkStart w:id="9" w:name="_Toc174711167"/>
+      <w:bookmarkStart w:id="9" w:name="_Toc174711242"/>
       <w:r>
         <w:t>Why Python?</w:t>
       </w:r>
@@ -3868,7 +3860,7 @@
         </w:numPr>
         <w:spacing w:line="276" w:lineRule="auto"/>
       </w:pPr>
-      <w:bookmarkStart w:id="10" w:name="_Toc174711168"/>
+      <w:bookmarkStart w:id="10" w:name="_Toc174711243"/>
       <w:r>
         <w:t>Python Syntax compared to other programming languages</w:t>
       </w:r>
@@ -4205,7 +4197,7 @@
         </w:numPr>
         <w:spacing w:line="276" w:lineRule="auto"/>
       </w:pPr>
-      <w:bookmarkStart w:id="11" w:name="_Toc174711169"/>
+      <w:bookmarkStart w:id="11" w:name="_Toc174711244"/>
       <w:r>
         <w:t>What are the characteristics of Python?</w:t>
       </w:r>
@@ -4513,7 +4505,7 @@
         </w:numPr>
         <w:spacing w:line="276" w:lineRule="auto"/>
       </w:pPr>
-      <w:bookmarkStart w:id="12" w:name="_Toc174711170"/>
+      <w:bookmarkStart w:id="12" w:name="_Toc174711245"/>
       <w:r>
         <w:t>Applications of python</w:t>
       </w:r>
@@ -4673,7 +4665,7 @@
         </w:numPr>
         <w:spacing w:line="276" w:lineRule="auto"/>
       </w:pPr>
-      <w:bookmarkStart w:id="13" w:name="_Toc174711171"/>
+      <w:bookmarkStart w:id="13" w:name="_Toc174711246"/>
       <w:r>
         <w:t>Identifications of python tools</w:t>
       </w:r>
@@ -5309,7 +5301,7 @@
         <w:pStyle w:val="Heading2"/>
         <w:spacing w:line="276" w:lineRule="auto"/>
       </w:pPr>
-      <w:bookmarkStart w:id="14" w:name="_Toc174711172"/>
+      <w:bookmarkStart w:id="14" w:name="_Toc174711247"/>
       <w:r>
         <w:t>1.2 Python tools are properly installed in accordance with Operating System</w:t>
       </w:r>
@@ -5327,7 +5319,7 @@
         </w:numPr>
         <w:spacing w:line="276" w:lineRule="auto"/>
       </w:pPr>
-      <w:bookmarkStart w:id="15" w:name="_Toc174711173"/>
+      <w:bookmarkStart w:id="15" w:name="_Toc174711248"/>
       <w:r>
         <w:t>Identification of computer system requirements</w:t>
       </w:r>
@@ -5595,7 +5587,7 @@
         </w:numPr>
         <w:spacing w:line="276" w:lineRule="auto"/>
       </w:pPr>
-      <w:bookmarkStart w:id="17" w:name="_Toc174711174"/>
+      <w:bookmarkStart w:id="17" w:name="_Toc174711249"/>
       <w:r>
         <w:t>Install</w:t>
       </w:r>
@@ -7317,7 +7309,7 @@
         </w:numPr>
         <w:spacing w:line="276" w:lineRule="auto"/>
       </w:pPr>
-      <w:bookmarkStart w:id="22" w:name="_Toc174711175"/>
+      <w:bookmarkStart w:id="22" w:name="_Toc174711250"/>
       <w:r>
         <w:t>Configure python virtual environment</w:t>
       </w:r>
@@ -7891,7 +7883,7 @@
           </mc:Choice>
           <mc:Fallback>
             <w:pict>
-              <v:rect w14:anchorId="126ED9D6" id="Rectangle 33" o:spid="_x0000_s1026" style="position:absolute;margin-left:264.75pt;margin-top:.75pt;width:121.5pt;height:17.25pt;z-index:251684864;visibility:visible;mso-wrap-style:square;mso-wrap-distance-left:9pt;mso-wrap-distance-top:0;mso-wrap-distance-right:9pt;mso-wrap-distance-bottom:0;mso-position-horizontal:absolute;mso-position-horizontal-relative:text;mso-position-vertical:absolute;mso-position-vertical-relative:text;v-text-anchor:middle" o:gfxdata="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" filled="f" strokecolor="#a02b93 [3208]">
+              <v:rect w14:anchorId="63CAE914" id="Rectangle 33" o:spid="_x0000_s1026" style="position:absolute;margin-left:264.75pt;margin-top:.75pt;width:121.5pt;height:17.25pt;z-index:251684864;visibility:visible;mso-wrap-style:square;mso-wrap-distance-left:9pt;mso-wrap-distance-top:0;mso-wrap-distance-right:9pt;mso-wrap-distance-bottom:0;mso-position-horizontal:absolute;mso-position-horizontal-relative:text;mso-position-vertical:absolute;mso-position-vertical-relative:text;v-text-anchor:middle" o:gfxdata="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" filled="f" strokecolor="#a02b93 [3208]">
                 <v:stroke joinstyle="round"/>
               </v:rect>
             </w:pict>
@@ -7970,7 +7962,7 @@
           </mc:Choice>
           <mc:Fallback>
             <w:pict>
-              <v:shapetype w14:anchorId="4877D402" id="_x0000_t87" coordsize="21600,21600" o:spt="87" adj="1800,10800" path="m21600,qx10800@0l10800@2qy0@11,10800@3l10800@1qy21600,21600e" filled="f">
+              <v:shapetype w14:anchorId="1221C239" id="_x0000_t87" coordsize="21600,21600" o:spt="87" adj="1800,10800" path="m21600,qx10800@0l10800@2qy0@11,10800@3l10800@1qy21600,21600e" filled="f">
                 <v:formulas>
                   <v:f eqn="val #0"/>
                   <v:f eqn="sum 21600 0 #0"/>
@@ -8064,7 +8056,7 @@
           </mc:Choice>
           <mc:Fallback>
             <w:pict>
-              <v:shapetype w14:anchorId="3FDD0C01" id="_x0000_t88" coordsize="21600,21600" o:spt="88" adj="1800,10800" path="m,qx10800@0l10800@2qy21600@11,10800@3l10800@1qy,21600e" filled="f">
+              <v:shapetype w14:anchorId="42F00D4C" id="_x0000_t88" coordsize="21600,21600" o:spt="88" adj="1800,10800" path="m,qx10800@0l10800@2qy21600@11,10800@3l10800@1qy,21600e" filled="f">
                 <v:formulas>
                   <v:f eqn="val #0"/>
                   <v:f eqn="sum 21600 0 #0"/>
@@ -8166,7 +8158,7 @@
           </mc:Choice>
           <mc:Fallback>
             <w:pict>
-              <v:rect w14:anchorId="33C56CB2" id="Rectangle 23" o:spid="_x0000_s1026" style="position:absolute;margin-left:.75pt;margin-top:1.5pt;width:61.5pt;height:12pt;z-index:251659264;visibility:visible;mso-wrap-style:square;mso-width-percent:0;mso-height-percent:0;mso-wrap-distance-left:9pt;mso-wrap-distance-top:0;mso-wrap-distance-right:9pt;mso-wrap-distance-bottom:0;mso-position-horizontal:absolute;mso-position-horizontal-relative:text;mso-position-vertical:absolute;mso-position-vertical-relative:text;mso-width-percent:0;mso-height-percent:0;mso-width-relative:margin;mso-height-relative:margin;v-text-anchor:middle" o:gfxdata="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" fillcolor="#156082 [3204]" strokecolor="#030e13 [484]" strokeweight="1pt"/>
+              <v:rect w14:anchorId="2877D42F" id="Rectangle 23" o:spid="_x0000_s1026" style="position:absolute;margin-left:.75pt;margin-top:1.5pt;width:61.5pt;height:12pt;z-index:251659264;visibility:visible;mso-wrap-style:square;mso-width-percent:0;mso-height-percent:0;mso-wrap-distance-left:9pt;mso-wrap-distance-top:0;mso-wrap-distance-right:9pt;mso-wrap-distance-bottom:0;mso-position-horizontal:absolute;mso-position-horizontal-relative:text;mso-position-vertical:absolute;mso-position-vertical-relative:text;mso-width-percent:0;mso-height-percent:0;mso-width-relative:margin;mso-height-relative:margin;v-text-anchor:middle" o:gfxdata="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" fillcolor="#156082 [3204]" strokecolor="#030e13 [484]" strokeweight="1pt"/>
             </w:pict>
           </mc:Fallback>
         </mc:AlternateContent>
@@ -8245,7 +8237,7 @@
           </mc:Choice>
           <mc:Fallback>
             <w:pict>
-              <v:rect w14:anchorId="3F9E6A23" id="Rectangle 23" o:spid="_x0000_s1026" style="position:absolute;margin-left:101.25pt;margin-top:90pt;width:38.25pt;height:9.75pt;z-index:251661312;visibility:visible;mso-wrap-style:square;mso-width-percent:0;mso-height-percent:0;mso-wrap-distance-left:9pt;mso-wrap-distance-top:0;mso-wrap-distance-right:9pt;mso-wrap-distance-bottom:0;mso-position-horizontal:absolute;mso-position-horizontal-relative:text;mso-position-vertical:absolute;mso-position-vertical-relative:text;mso-width-percent:0;mso-height-percent:0;mso-width-relative:margin;mso-height-relative:margin;v-text-anchor:middle" o:gfxdata="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" fillcolor="#156082 [3204]" strokecolor="#030e13 [484]" strokeweight="1pt"/>
+              <v:rect w14:anchorId="55B3E97E" id="Rectangle 23" o:spid="_x0000_s1026" style="position:absolute;margin-left:101.25pt;margin-top:90pt;width:38.25pt;height:9.75pt;z-index:251661312;visibility:visible;mso-wrap-style:square;mso-width-percent:0;mso-height-percent:0;mso-wrap-distance-left:9pt;mso-wrap-distance-top:0;mso-wrap-distance-right:9pt;mso-wrap-distance-bottom:0;mso-position-horizontal:absolute;mso-position-horizontal-relative:text;mso-position-vertical:absolute;mso-position-vertical-relative:text;mso-width-percent:0;mso-height-percent:0;mso-width-relative:margin;mso-height-relative:margin;v-text-anchor:middle" o:gfxdata="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" fillcolor="#156082 [3204]" strokecolor="#030e13 [484]" strokeweight="1pt"/>
             </w:pict>
           </mc:Fallback>
         </mc:AlternateContent>
@@ -8324,7 +8316,7 @@
           </mc:Choice>
           <mc:Fallback>
             <w:pict>
-              <v:rect w14:anchorId="26CEBFF6" id="Rectangle 23" o:spid="_x0000_s1026" style="position:absolute;margin-left:0;margin-top:24.75pt;width:63pt;height:14.25pt;z-index:251663360;visibility:visible;mso-wrap-style:square;mso-width-percent:0;mso-height-percent:0;mso-wrap-distance-left:9pt;mso-wrap-distance-top:0;mso-wrap-distance-right:9pt;mso-wrap-distance-bottom:0;mso-position-horizontal:left;mso-position-horizontal-relative:margin;mso-position-vertical:absolute;mso-position-vertical-relative:text;mso-width-percent:0;mso-height-percent:0;mso-width-relative:margin;mso-height-relative:margin;v-text-anchor:middle" o:gfxdata="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" fillcolor="#156082 [3204]" strokecolor="#030e13 [484]" strokeweight="1pt">
+              <v:rect w14:anchorId="2627B8C8" id="Rectangle 23" o:spid="_x0000_s1026" style="position:absolute;margin-left:0;margin-top:24.75pt;width:63pt;height:14.25pt;z-index:251663360;visibility:visible;mso-wrap-style:square;mso-width-percent:0;mso-height-percent:0;mso-wrap-distance-left:9pt;mso-wrap-distance-top:0;mso-wrap-distance-right:9pt;mso-wrap-distance-bottom:0;mso-position-horizontal:left;mso-position-horizontal-relative:margin;mso-position-vertical:absolute;mso-position-vertical-relative:text;mso-width-percent:0;mso-height-percent:0;mso-width-relative:margin;mso-height-relative:margin;v-text-anchor:middle" o:gfxdata="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" fillcolor="#156082 [3204]" strokecolor="#030e13 [484]" strokeweight="1pt">
                 <w10:wrap anchorx="margin"/>
               </v:rect>
             </w:pict>
@@ -8653,7 +8645,7 @@
           </mc:Choice>
           <mc:Fallback>
             <w:pict>
-              <v:oval w14:anchorId="14096C5C" id="Oval 31" o:spid="_x0000_s1026" style="position:absolute;margin-left:-9pt;margin-top:-2.05pt;width:136.5pt;height:16.5pt;z-index:251678720;visibility:visible;mso-wrap-style:square;mso-wrap-distance-left:9pt;mso-wrap-distance-top:0;mso-wrap-distance-right:9pt;mso-wrap-distance-bottom:0;mso-position-horizontal:absolute;mso-position-horizontal-relative:text;mso-position-vertical:absolute;mso-position-vertical-relative:text;v-text-anchor:middle" o:gfxdata="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" filled="f" strokecolor="black [3200]"/>
+              <v:oval w14:anchorId="3C52D9AB" id="Oval 31" o:spid="_x0000_s1026" style="position:absolute;margin-left:-9pt;margin-top:-2.05pt;width:136.5pt;height:16.5pt;z-index:251678720;visibility:visible;mso-wrap-style:square;mso-wrap-distance-left:9pt;mso-wrap-distance-top:0;mso-wrap-distance-right:9pt;mso-wrap-distance-bottom:0;mso-position-horizontal:absolute;mso-position-horizontal-relative:text;mso-position-vertical:absolute;mso-position-vertical-relative:text;v-text-anchor:middle" o:gfxdata="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" filled="f" strokecolor="black [3200]"/>
             </w:pict>
           </mc:Fallback>
         </mc:AlternateContent>
@@ -8740,7 +8732,7 @@
           </mc:Choice>
           <mc:Fallback>
             <w:pict>
-              <v:rect w14:anchorId="3A3A1BC1" id="Rectangle 32" o:spid="_x0000_s1026" style="position:absolute;margin-left:203.25pt;margin-top:40.55pt;width:75.75pt;height:30pt;z-index:251683840;visibility:visible;mso-wrap-style:square;mso-width-percent:0;mso-height-percent:0;mso-wrap-distance-left:9pt;mso-wrap-distance-top:0;mso-wrap-distance-right:9pt;mso-wrap-distance-bottom:0;mso-position-horizontal:absolute;mso-position-horizontal-relative:text;mso-position-vertical:absolute;mso-position-vertical-relative:text;mso-width-percent:0;mso-height-percent:0;mso-width-relative:margin;mso-height-relative:margin;v-text-anchor:middle" o:gfxdata="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" filled="f" strokecolor="#a02b93 [3208]">
+              <v:rect w14:anchorId="7410DBE9" id="Rectangle 32" o:spid="_x0000_s1026" style="position:absolute;margin-left:203.25pt;margin-top:40.55pt;width:75.75pt;height:30pt;z-index:251683840;visibility:visible;mso-wrap-style:square;mso-width-percent:0;mso-height-percent:0;mso-wrap-distance-left:9pt;mso-wrap-distance-top:0;mso-wrap-distance-right:9pt;mso-wrap-distance-bottom:0;mso-position-horizontal:absolute;mso-position-horizontal-relative:text;mso-position-vertical:absolute;mso-position-vertical-relative:text;mso-width-percent:0;mso-height-percent:0;mso-width-relative:margin;mso-height-relative:margin;v-text-anchor:middle" o:gfxdata="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" filled="f" strokecolor="#a02b93 [3208]">
                 <v:stroke joinstyle="round"/>
               </v:rect>
             </w:pict>
@@ -8829,7 +8821,7 @@
           </mc:Choice>
           <mc:Fallback>
             <w:pict>
-              <v:rect w14:anchorId="6664AA75" id="Rectangle 32" o:spid="_x0000_s1026" style="position:absolute;margin-left:246pt;margin-top:186.8pt;width:94.5pt;height:19.5pt;z-index:251681792;visibility:visible;mso-wrap-style:square;mso-width-percent:0;mso-height-percent:0;mso-wrap-distance-left:9pt;mso-wrap-distance-top:0;mso-wrap-distance-right:9pt;mso-wrap-distance-bottom:0;mso-position-horizontal:absolute;mso-position-horizontal-relative:text;mso-position-vertical:absolute;mso-position-vertical-relative:text;mso-width-percent:0;mso-height-percent:0;mso-width-relative:margin;mso-height-relative:margin;v-text-anchor:middle" o:gfxdata="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" filled="f" strokecolor="#a02b93 [3208]">
+              <v:rect w14:anchorId="7129B10D" id="Rectangle 32" o:spid="_x0000_s1026" style="position:absolute;margin-left:246pt;margin-top:186.8pt;width:94.5pt;height:19.5pt;z-index:251681792;visibility:visible;mso-wrap-style:square;mso-width-percent:0;mso-height-percent:0;mso-wrap-distance-left:9pt;mso-wrap-distance-top:0;mso-wrap-distance-right:9pt;mso-wrap-distance-bottom:0;mso-position-horizontal:absolute;mso-position-horizontal-relative:text;mso-position-vertical:absolute;mso-position-vertical-relative:text;mso-width-percent:0;mso-height-percent:0;mso-width-relative:margin;mso-height-relative:margin;v-text-anchor:middle" o:gfxdata="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" filled="f" strokecolor="#a02b93 [3208]">
                 <v:stroke joinstyle="round"/>
               </v:rect>
             </w:pict>
@@ -8912,7 +8904,7 @@
           </mc:Choice>
           <mc:Fallback>
             <w:pict>
-              <v:rect w14:anchorId="0129AE1A" id="Rectangle 32" o:spid="_x0000_s1026" style="position:absolute;margin-left:170.25pt;margin-top:131.3pt;width:67.5pt;height:54pt;z-index:251679744;visibility:visible;mso-wrap-style:square;mso-wrap-distance-left:9pt;mso-wrap-distance-top:0;mso-wrap-distance-right:9pt;mso-wrap-distance-bottom:0;mso-position-horizontal:absolute;mso-position-horizontal-relative:text;mso-position-vertical:absolute;mso-position-vertical-relative:text;v-text-anchor:middle" o:gfxdata="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" filled="f" strokecolor="#a02b93 [3208]">
+              <v:rect w14:anchorId="6A8456AC" id="Rectangle 32" o:spid="_x0000_s1026" style="position:absolute;margin-left:170.25pt;margin-top:131.3pt;width:67.5pt;height:54pt;z-index:251679744;visibility:visible;mso-wrap-style:square;mso-wrap-distance-left:9pt;mso-wrap-distance-top:0;mso-wrap-distance-right:9pt;mso-wrap-distance-bottom:0;mso-position-horizontal:absolute;mso-position-horizontal-relative:text;mso-position-vertical:absolute;mso-position-vertical-relative:text;v-text-anchor:middle" o:gfxdata="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" filled="f" strokecolor="#a02b93 [3208]">
                 <v:stroke joinstyle="round"/>
               </v:rect>
             </w:pict>
@@ -8993,7 +8985,7 @@
           </mc:Choice>
           <mc:Fallback>
             <w:pict>
-              <v:rect w14:anchorId="54D94805" id="Rectangle 30" o:spid="_x0000_s1026" style="position:absolute;margin-left:60.75pt;margin-top:94.55pt;width:48.75pt;height:9pt;flip:y;z-index:251677696;visibility:visible;mso-wrap-style:square;mso-width-percent:0;mso-height-percent:0;mso-wrap-distance-left:9pt;mso-wrap-distance-top:0;mso-wrap-distance-right:9pt;mso-wrap-distance-bottom:0;mso-position-horizontal:absolute;mso-position-horizontal-relative:margin;mso-position-vertical:absolute;mso-position-vertical-relative:text;mso-width-percent:0;mso-height-percent:0;mso-width-relative:margin;mso-height-relative:margin;v-text-anchor:middle" o:gfxdata="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" fillcolor="#156082 [3204]" strokecolor="#030e13 [484]" strokeweight="1pt">
+              <v:rect w14:anchorId="5E83E0C8" id="Rectangle 30" o:spid="_x0000_s1026" style="position:absolute;margin-left:60.75pt;margin-top:94.55pt;width:48.75pt;height:9pt;flip:y;z-index:251677696;visibility:visible;mso-wrap-style:square;mso-width-percent:0;mso-height-percent:0;mso-wrap-distance-left:9pt;mso-wrap-distance-top:0;mso-wrap-distance-right:9pt;mso-wrap-distance-bottom:0;mso-position-horizontal:absolute;mso-position-horizontal-relative:margin;mso-position-vertical:absolute;mso-position-vertical-relative:text;mso-width-percent:0;mso-height-percent:0;mso-width-relative:margin;mso-height-relative:margin;v-text-anchor:middle" o:gfxdata="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" fillcolor="#156082 [3204]" strokecolor="#030e13 [484]" strokeweight="1pt">
                 <w10:wrap anchorx="margin"/>
               </v:rect>
             </w:pict>
@@ -9074,7 +9066,7 @@
           </mc:Choice>
           <mc:Fallback>
             <w:pict>
-              <v:rect w14:anchorId="61259896" id="Rectangle 30" o:spid="_x0000_s1026" style="position:absolute;margin-left:51.7pt;margin-top:210pt;width:48.75pt;height:9.75pt;z-index:251675648;visibility:visible;mso-wrap-style:square;mso-width-percent:0;mso-height-percent:0;mso-wrap-distance-left:9pt;mso-wrap-distance-top:0;mso-wrap-distance-right:9pt;mso-wrap-distance-bottom:0;mso-position-horizontal:absolute;mso-position-horizontal-relative:margin;mso-position-vertical:absolute;mso-position-vertical-relative:text;mso-width-percent:0;mso-height-percent:0;mso-width-relative:margin;mso-height-relative:margin;v-text-anchor:middle" o:gfxdata="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" fillcolor="#156082 [3204]" strokecolor="#030e13 [484]" strokeweight="1pt">
+              <v:rect w14:anchorId="7BAA03AC" id="Rectangle 30" o:spid="_x0000_s1026" style="position:absolute;margin-left:51.7pt;margin-top:210pt;width:48.75pt;height:9.75pt;z-index:251675648;visibility:visible;mso-wrap-style:square;mso-width-percent:0;mso-height-percent:0;mso-wrap-distance-left:9pt;mso-wrap-distance-top:0;mso-wrap-distance-right:9pt;mso-wrap-distance-bottom:0;mso-position-horizontal:absolute;mso-position-horizontal-relative:margin;mso-position-vertical:absolute;mso-position-vertical-relative:text;mso-width-percent:0;mso-height-percent:0;mso-width-relative:margin;mso-height-relative:margin;v-text-anchor:middle" o:gfxdata="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" fillcolor="#156082 [3204]" strokecolor="#030e13 [484]" strokeweight="1pt">
                 <w10:wrap anchorx="margin"/>
               </v:rect>
             </w:pict>
@@ -9155,7 +9147,7 @@
           </mc:Choice>
           <mc:Fallback>
             <w:pict>
-              <v:rect w14:anchorId="7A00FF3C" id="Rectangle 30" o:spid="_x0000_s1026" style="position:absolute;margin-left:.75pt;margin-top:192.8pt;width:44.25pt;height:9pt;z-index:251673600;visibility:visible;mso-wrap-style:square;mso-width-percent:0;mso-height-percent:0;mso-wrap-distance-left:9pt;mso-wrap-distance-top:0;mso-wrap-distance-right:9pt;mso-wrap-distance-bottom:0;mso-position-horizontal:absolute;mso-position-horizontal-relative:margin;mso-position-vertical:absolute;mso-position-vertical-relative:text;mso-width-percent:0;mso-height-percent:0;mso-width-relative:margin;mso-height-relative:margin;v-text-anchor:middle" o:gfxdata="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" fillcolor="#156082 [3204]" strokecolor="#030e13 [484]" strokeweight="1pt">
+              <v:rect w14:anchorId="778D7701" id="Rectangle 30" o:spid="_x0000_s1026" style="position:absolute;margin-left:.75pt;margin-top:192.8pt;width:44.25pt;height:9pt;z-index:251673600;visibility:visible;mso-wrap-style:square;mso-width-percent:0;mso-height-percent:0;mso-wrap-distance-left:9pt;mso-wrap-distance-top:0;mso-wrap-distance-right:9pt;mso-wrap-distance-bottom:0;mso-position-horizontal:absolute;mso-position-horizontal-relative:margin;mso-position-vertical:absolute;mso-position-vertical-relative:text;mso-width-percent:0;mso-height-percent:0;mso-width-relative:margin;mso-height-relative:margin;v-text-anchor:middle" o:gfxdata="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" fillcolor="#156082 [3204]" strokecolor="#030e13 [484]" strokeweight="1pt">
                 <w10:wrap anchorx="margin"/>
               </v:rect>
             </w:pict>
@@ -9236,7 +9228,7 @@
           </mc:Choice>
           <mc:Fallback>
             <w:pict>
-              <v:rect w14:anchorId="541FEC99" id="Rectangle 30" o:spid="_x0000_s1026" style="position:absolute;margin-left:0;margin-top:24.8pt;width:44.25pt;height:9pt;z-index:251667456;visibility:visible;mso-wrap-style:square;mso-width-percent:0;mso-height-percent:0;mso-wrap-distance-left:9pt;mso-wrap-distance-top:0;mso-wrap-distance-right:9pt;mso-wrap-distance-bottom:0;mso-position-horizontal:absolute;mso-position-horizontal-relative:text;mso-position-vertical:absolute;mso-position-vertical-relative:text;mso-width-percent:0;mso-height-percent:0;mso-width-relative:margin;mso-height-relative:margin;v-text-anchor:middle" o:gfxdata="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" fillcolor="#156082 [3204]" strokecolor="#030e13 [484]" strokeweight="1pt"/>
+              <v:rect w14:anchorId="788889E6" id="Rectangle 30" o:spid="_x0000_s1026" style="position:absolute;margin-left:0;margin-top:24.8pt;width:44.25pt;height:9pt;z-index:251667456;visibility:visible;mso-wrap-style:square;mso-width-percent:0;mso-height-percent:0;mso-wrap-distance-left:9pt;mso-wrap-distance-top:0;mso-wrap-distance-right:9pt;mso-wrap-distance-bottom:0;mso-position-horizontal:absolute;mso-position-horizontal-relative:text;mso-position-vertical:absolute;mso-position-vertical-relative:text;mso-width-percent:0;mso-height-percent:0;mso-width-relative:margin;mso-height-relative:margin;v-text-anchor:middle" o:gfxdata="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" fillcolor="#156082 [3204]" strokecolor="#030e13 [484]" strokeweight="1pt"/>
             </w:pict>
           </mc:Fallback>
         </mc:AlternateContent>
@@ -9315,7 +9307,7 @@
           </mc:Choice>
           <mc:Fallback>
             <w:pict>
-              <v:rect w14:anchorId="09AB4B51" id="Rectangle 30" o:spid="_x0000_s1026" style="position:absolute;margin-left:0;margin-top:42.8pt;width:44.25pt;height:9pt;z-index:251669504;visibility:visible;mso-wrap-style:square;mso-width-percent:0;mso-height-percent:0;mso-wrap-distance-left:9pt;mso-wrap-distance-top:0;mso-wrap-distance-right:9pt;mso-wrap-distance-bottom:0;mso-position-horizontal:absolute;mso-position-horizontal-relative:text;mso-position-vertical:absolute;mso-position-vertical-relative:text;mso-width-percent:0;mso-height-percent:0;mso-width-relative:margin;mso-height-relative:margin;v-text-anchor:middle" o:gfxdata="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" fillcolor="#156082 [3204]" strokecolor="#030e13 [484]" strokeweight="1pt"/>
+              <v:rect w14:anchorId="4BE3996D" id="Rectangle 30" o:spid="_x0000_s1026" style="position:absolute;margin-left:0;margin-top:42.8pt;width:44.25pt;height:9pt;z-index:251669504;visibility:visible;mso-wrap-style:square;mso-width-percent:0;mso-height-percent:0;mso-wrap-distance-left:9pt;mso-wrap-distance-top:0;mso-wrap-distance-right:9pt;mso-wrap-distance-bottom:0;mso-position-horizontal:absolute;mso-position-horizontal-relative:text;mso-position-vertical:absolute;mso-position-vertical-relative:text;mso-width-percent:0;mso-height-percent:0;mso-width-relative:margin;mso-height-relative:margin;v-text-anchor:middle" o:gfxdata="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" fillcolor="#156082 [3204]" strokecolor="#030e13 [484]" strokeweight="1pt"/>
             </w:pict>
           </mc:Fallback>
         </mc:AlternateContent>
@@ -9394,7 +9386,7 @@
           </mc:Choice>
           <mc:Fallback>
             <w:pict>
-              <v:rect w14:anchorId="1A1448D2" id="Rectangle 30" o:spid="_x0000_s1026" style="position:absolute;margin-left:0;margin-top:57.8pt;width:44.25pt;height:9pt;z-index:251671552;visibility:visible;mso-wrap-style:square;mso-width-percent:0;mso-height-percent:0;mso-wrap-distance-left:9pt;mso-wrap-distance-top:0;mso-wrap-distance-right:9pt;mso-wrap-distance-bottom:0;mso-position-horizontal:left;mso-position-horizontal-relative:margin;mso-position-vertical:absolute;mso-position-vertical-relative:text;mso-width-percent:0;mso-height-percent:0;mso-width-relative:margin;mso-height-relative:margin;v-text-anchor:middle" o:gfxdata="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" fillcolor="#156082 [3204]" strokecolor="#030e13 [484]" strokeweight="1pt">
+              <v:rect w14:anchorId="07A623F6" id="Rectangle 30" o:spid="_x0000_s1026" style="position:absolute;margin-left:0;margin-top:57.8pt;width:44.25pt;height:9pt;z-index:251671552;visibility:visible;mso-wrap-style:square;mso-width-percent:0;mso-height-percent:0;mso-wrap-distance-left:9pt;mso-wrap-distance-top:0;mso-wrap-distance-right:9pt;mso-wrap-distance-bottom:0;mso-position-horizontal:left;mso-position-horizontal-relative:margin;mso-position-vertical:absolute;mso-position-vertical-relative:text;mso-width-percent:0;mso-height-percent:0;mso-width-relative:margin;mso-height-relative:margin;v-text-anchor:middle" o:gfxdata="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" fillcolor="#156082 [3204]" strokecolor="#030e13 [484]" strokeweight="1pt">
                 <w10:wrap anchorx="margin"/>
               </v:rect>
             </w:pict>
@@ -9531,7 +9523,7 @@
         </w:numPr>
         <w:spacing w:line="276" w:lineRule="auto"/>
       </w:pPr>
-      <w:bookmarkStart w:id="26" w:name="_Toc174711176"/>
+      <w:bookmarkStart w:id="26" w:name="_Toc174711251"/>
       <w:r>
         <w:t>Why virtual environment?</w:t>
       </w:r>
@@ -12125,7 +12117,7 @@
         <w:pStyle w:val="Heading2"/>
         <w:spacing w:line="276" w:lineRule="auto"/>
       </w:pPr>
-      <w:bookmarkStart w:id="27" w:name="_Toc174711177"/>
+      <w:bookmarkStart w:id="27" w:name="_Toc174711252"/>
       <w:r>
         <w:t>1.3 Python installation is successfully tested based on output of</w:t>
       </w:r>
@@ -12146,7 +12138,7 @@
         </w:numPr>
         <w:spacing w:line="276" w:lineRule="auto"/>
       </w:pPr>
-      <w:bookmarkStart w:id="28" w:name="_Toc174711178"/>
+      <w:bookmarkStart w:id="28" w:name="_Toc174711253"/>
       <w:r>
         <w:t>Testing python installation</w:t>
       </w:r>
@@ -12727,7 +12719,7 @@
           </mc:Choice>
           <mc:Fallback>
             <w:pict>
-              <v:oval w14:anchorId="1F565FF4" id="Oval 35" o:spid="_x0000_s1026" style="position:absolute;margin-left:0;margin-top:30.05pt;width:69.75pt;height:16.5pt;z-index:251696128;visibility:visible;mso-wrap-style:square;mso-width-percent:0;mso-height-percent:0;mso-wrap-distance-left:9pt;mso-wrap-distance-top:0;mso-wrap-distance-right:9pt;mso-wrap-distance-bottom:0;mso-position-horizontal:absolute;mso-position-horizontal-relative:margin;mso-position-vertical:absolute;mso-position-vertical-relative:text;mso-width-percent:0;mso-height-percent:0;mso-width-relative:margin;mso-height-relative:margin;v-text-anchor:middle" o:gfxdata="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" filled="f" strokecolor="#196b24 [3206]">
+              <v:oval w14:anchorId="5601F2E6" id="Oval 35" o:spid="_x0000_s1026" style="position:absolute;margin-left:0;margin-top:30.05pt;width:69.75pt;height:16.5pt;z-index:251696128;visibility:visible;mso-wrap-style:square;mso-width-percent:0;mso-height-percent:0;mso-wrap-distance-left:9pt;mso-wrap-distance-top:0;mso-wrap-distance-right:9pt;mso-wrap-distance-bottom:0;mso-position-horizontal:absolute;mso-position-horizontal-relative:margin;mso-position-vertical:absolute;mso-position-vertical-relative:text;mso-width-percent:0;mso-height-percent:0;mso-width-relative:margin;mso-height-relative:margin;v-text-anchor:middle" o:gfxdata="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" filled="f" strokecolor="#196b24 [3206]">
                 <w10:wrap anchorx="margin"/>
               </v:oval>
             </w:pict>
@@ -12811,7 +12803,7 @@
           </mc:Choice>
           <mc:Fallback>
             <w:pict>
-              <v:oval w14:anchorId="3C496E1D" id="Oval 35" o:spid="_x0000_s1026" style="position:absolute;margin-left:-.75pt;margin-top:97.55pt;width:69.75pt;height:16.5pt;z-index:251694080;visibility:visible;mso-wrap-style:square;mso-width-percent:0;mso-height-percent:0;mso-wrap-distance-left:9pt;mso-wrap-distance-top:0;mso-wrap-distance-right:9pt;mso-wrap-distance-bottom:0;mso-position-horizontal:absolute;mso-position-horizontal-relative:text;mso-position-vertical:absolute;mso-position-vertical-relative:text;mso-width-percent:0;mso-height-percent:0;mso-width-relative:margin;mso-height-relative:margin;v-text-anchor:middle" o:gfxdata="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" filled="f" strokecolor="#196b24 [3206]"/>
+              <v:oval w14:anchorId="41284989" id="Oval 35" o:spid="_x0000_s1026" style="position:absolute;margin-left:-.75pt;margin-top:97.55pt;width:69.75pt;height:16.5pt;z-index:251694080;visibility:visible;mso-wrap-style:square;mso-width-percent:0;mso-height-percent:0;mso-wrap-distance-left:9pt;mso-wrap-distance-top:0;mso-wrap-distance-right:9pt;mso-wrap-distance-bottom:0;mso-position-horizontal:absolute;mso-position-horizontal-relative:text;mso-position-vertical:absolute;mso-position-vertical-relative:text;mso-width-percent:0;mso-height-percent:0;mso-width-relative:margin;mso-height-relative:margin;v-text-anchor:middle" o:gfxdata="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" filled="f" strokecolor="#196b24 [3206]"/>
             </w:pict>
           </mc:Fallback>
         </mc:AlternateContent>
@@ -12893,7 +12885,7 @@
           </mc:Choice>
           <mc:Fallback>
             <w:pict>
-              <v:oval w14:anchorId="6BA4FAEE" id="Oval 35" o:spid="_x0000_s1026" style="position:absolute;margin-left:87pt;margin-top:86.3pt;width:76.5pt;height:19.5pt;z-index:251692032;visibility:visible;mso-wrap-style:square;mso-width-percent:0;mso-height-percent:0;mso-wrap-distance-left:9pt;mso-wrap-distance-top:0;mso-wrap-distance-right:9pt;mso-wrap-distance-bottom:0;mso-position-horizontal:absolute;mso-position-horizontal-relative:text;mso-position-vertical:absolute;mso-position-vertical-relative:text;mso-width-percent:0;mso-height-percent:0;mso-width-relative:margin;mso-height-relative:margin;v-text-anchor:middle" o:gfxdata="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" filled="f" strokecolor="#196b24 [3206]"/>
+              <v:oval w14:anchorId="1776D528" id="Oval 35" o:spid="_x0000_s1026" style="position:absolute;margin-left:87pt;margin-top:86.3pt;width:76.5pt;height:19.5pt;z-index:251692032;visibility:visible;mso-wrap-style:square;mso-width-percent:0;mso-height-percent:0;mso-wrap-distance-left:9pt;mso-wrap-distance-top:0;mso-wrap-distance-right:9pt;mso-wrap-distance-bottom:0;mso-position-horizontal:absolute;mso-position-horizontal-relative:text;mso-position-vertical:absolute;mso-position-vertical-relative:text;mso-width-percent:0;mso-height-percent:0;mso-width-relative:margin;mso-height-relative:margin;v-text-anchor:middle" o:gfxdata="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" filled="f" strokecolor="#196b24 [3206]"/>
             </w:pict>
           </mc:Fallback>
         </mc:AlternateContent>
@@ -12957,7 +12949,7 @@
           </mc:Choice>
           <mc:Fallback>
             <w:pict>
-              <v:shapetype w14:anchorId="071772EA" id="_x0000_t32" coordsize="21600,21600" o:spt="32" o:oned="t" path="m,l21600,21600e" filled="f">
+              <v:shapetype w14:anchorId="0296760B" id="_x0000_t32" coordsize="21600,21600" o:spt="32" o:oned="t" path="m,l21600,21600e" filled="f">
                 <v:path arrowok="t" fillok="f" o:connecttype="none"/>
                 <o:lock v:ext="edit" shapetype="t"/>
               </v:shapetype>
@@ -13039,7 +13031,7 @@
           </mc:Choice>
           <mc:Fallback>
             <w:pict>
-              <v:oval w14:anchorId="35634394" id="Oval 35" o:spid="_x0000_s1026" style="position:absolute;margin-left:10.5pt;margin-top:60.05pt;width:28.5pt;height:12.75pt;z-index:251687936;visibility:visible;mso-wrap-style:square;mso-wrap-distance-left:9pt;mso-wrap-distance-top:0;mso-wrap-distance-right:9pt;mso-wrap-distance-bottom:0;mso-position-horizontal:absolute;mso-position-horizontal-relative:text;mso-position-vertical:absolute;mso-position-vertical-relative:text;v-text-anchor:middle" o:gfxdata="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" filled="f" strokecolor="#196b24 [3206]"/>
+              <v:oval w14:anchorId="1B0BDEBD" id="Oval 35" o:spid="_x0000_s1026" style="position:absolute;margin-left:10.5pt;margin-top:60.05pt;width:28.5pt;height:12.75pt;z-index:251687936;visibility:visible;mso-wrap-style:square;mso-wrap-distance-left:9pt;mso-wrap-distance-top:0;mso-wrap-distance-right:9pt;mso-wrap-distance-bottom:0;mso-position-horizontal:absolute;mso-position-horizontal-relative:text;mso-position-vertical:absolute;mso-position-vertical-relative:text;v-text-anchor:middle" o:gfxdata="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" filled="f" strokecolor="#196b24 [3206]"/>
             </w:pict>
           </mc:Fallback>
         </mc:AlternateContent>
@@ -13115,7 +13107,7 @@
           </mc:Choice>
           <mc:Fallback>
             <w:pict>
-              <v:oval w14:anchorId="733636E1" id="Oval 35" o:spid="_x0000_s1026" style="position:absolute;margin-left:87pt;margin-top:21.8pt;width:28.5pt;height:12.75pt;z-index:251685888;visibility:visible;mso-wrap-style:square;mso-wrap-distance-left:9pt;mso-wrap-distance-top:0;mso-wrap-distance-right:9pt;mso-wrap-distance-bottom:0;mso-position-horizontal:absolute;mso-position-horizontal-relative:text;mso-position-vertical:absolute;mso-position-vertical-relative:text;v-text-anchor:middle" o:gfxdata="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" filled="f" strokecolor="#196b24 [3206]"/>
+              <v:oval w14:anchorId="2D6D35E1" id="Oval 35" o:spid="_x0000_s1026" style="position:absolute;margin-left:87pt;margin-top:21.8pt;width:28.5pt;height:12.75pt;z-index:251685888;visibility:visible;mso-wrap-style:square;mso-wrap-distance-left:9pt;mso-wrap-distance-top:0;mso-wrap-distance-right:9pt;mso-wrap-distance-bottom:0;mso-position-horizontal:absolute;mso-position-horizontal-relative:text;mso-position-vertical:absolute;mso-position-vertical-relative:text;v-text-anchor:middle" o:gfxdata="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" filled="f" strokecolor="#196b24 [3206]"/>
             </w:pict>
           </mc:Fallback>
         </mc:AlternateContent>
@@ -13208,7 +13200,7 @@
           <w:noProof/>
         </w:rPr>
         <w:drawing>
-          <wp:inline distT="0" distB="0" distL="0" distR="0" wp14:anchorId="6BD7398E" wp14:editId="79CEBFB9">
+          <wp:inline distT="0" distB="0" distL="0" distR="0" wp14:anchorId="6BD7398E" wp14:editId="7A5A1CEE">
             <wp:extent cx="1559969" cy="1028700"/>
             <wp:effectExtent l="0" t="0" r="0" b="0"/>
             <wp:docPr id="1662006765" name="Picture 41"/>
@@ -13271,7 +13263,7 @@
         </w:numPr>
         <w:spacing w:line="276" w:lineRule="auto"/>
       </w:pPr>
-      <w:bookmarkStart w:id="30" w:name="_Toc174711179"/>
+      <w:bookmarkStart w:id="30" w:name="_Toc174711254"/>
       <w:r>
         <w:t>Check python interpreter</w:t>
       </w:r>
@@ -13538,7 +13530,7 @@
         </w:numPr>
         <w:spacing w:line="276" w:lineRule="auto"/>
       </w:pPr>
-      <w:bookmarkStart w:id="32" w:name="_Toc174711180"/>
+      <w:bookmarkStart w:id="32" w:name="_Toc174711255"/>
       <w:r>
         <w:t>Test package manager</w:t>
       </w:r>
@@ -13740,7 +13732,7 @@
         <w:pStyle w:val="Heading1"/>
         <w:spacing w:line="276" w:lineRule="auto"/>
       </w:pPr>
-      <w:bookmarkStart w:id="33" w:name="_Toc174711181"/>
+      <w:bookmarkStart w:id="33" w:name="_Toc174711256"/>
       <w:r>
         <w:t>2. Write basic python program</w:t>
       </w:r>
@@ -13754,7 +13746,7 @@
         <w:pStyle w:val="Heading2"/>
         <w:spacing w:line="276" w:lineRule="auto"/>
       </w:pPr>
-      <w:bookmarkStart w:id="34" w:name="_Toc174711182"/>
+      <w:bookmarkStart w:id="34" w:name="_Toc174711257"/>
       <w:r>
         <w:t>2.1 Python concepts are effectively applied based on python standards</w:t>
       </w:r>
@@ -13768,7 +13760,7 @@
         <w:pStyle w:val="Heading2"/>
         <w:spacing w:line="276" w:lineRule="auto"/>
       </w:pPr>
-      <w:bookmarkStart w:id="35" w:name="_Toc174711183"/>
+      <w:bookmarkStart w:id="35" w:name="_Toc174711258"/>
       <w:r>
         <w:t>2.2 Control structures are properly applied in accordance with python standards</w:t>
       </w:r>
@@ -13782,7 +13774,7 @@
         <w:pStyle w:val="Heading2"/>
         <w:spacing w:line="276" w:lineRule="auto"/>
       </w:pPr>
-      <w:bookmarkStart w:id="36" w:name="_Toc174711184"/>
+      <w:bookmarkStart w:id="36" w:name="_Toc174711259"/>
       <w:r>
         <w:t>2.3 Functions are properly applied in accordance with python standards</w:t>
       </w:r>
@@ -13796,7 +13788,7 @@
         <w:pStyle w:val="Heading2"/>
         <w:spacing w:line="276" w:lineRule="auto"/>
       </w:pPr>
-      <w:bookmarkStart w:id="37" w:name="_Toc174711185"/>
+      <w:bookmarkStart w:id="37" w:name="_Toc174711260"/>
       <w:r>
         <w:t>2.4 Collections are properly applied in accordance with python standards</w:t>
       </w:r>
@@ -13810,7 +13802,7 @@
         <w:pStyle w:val="Heading2"/>
         <w:spacing w:line="276" w:lineRule="auto"/>
       </w:pPr>
-      <w:bookmarkStart w:id="38" w:name="_Toc174711186"/>
+      <w:bookmarkStart w:id="38" w:name="_Toc174711261"/>
       <w:r>
         <w:t>2.5 File handling is properly performed in accordance with python standards</w:t>
       </w:r>
@@ -13829,7 +13821,7 @@
         <w:pStyle w:val="Heading1"/>
         <w:spacing w:line="276" w:lineRule="auto"/>
       </w:pPr>
-      <w:bookmarkStart w:id="39" w:name="_Toc174711187"/>
+      <w:bookmarkStart w:id="39" w:name="_Toc174711262"/>
       <w:r>
         <w:t>3. Apply object-driven in python</w:t>
       </w:r>
@@ -13843,7 +13835,7 @@
         <w:pStyle w:val="Heading2"/>
         <w:spacing w:line="276" w:lineRule="auto"/>
       </w:pPr>
-      <w:bookmarkStart w:id="40" w:name="_Toc174711188"/>
+      <w:bookmarkStart w:id="40" w:name="_Toc174711263"/>
       <w:r>
         <w:t>3.1 OOP Concepts are properly applied in line with python standards</w:t>
       </w:r>
@@ -13857,7 +13849,7 @@
         <w:pStyle w:val="Heading2"/>
         <w:spacing w:line="276" w:lineRule="auto"/>
       </w:pPr>
-      <w:bookmarkStart w:id="41" w:name="_Toc174711189"/>
+      <w:bookmarkStart w:id="41" w:name="_Toc174711264"/>
       <w:r>
         <w:t>3.2 Python date and time concepts are applied according to python standards</w:t>
       </w:r>
@@ -13871,7 +13863,7 @@
         <w:pStyle w:val="Heading2"/>
         <w:spacing w:line="276" w:lineRule="auto"/>
       </w:pPr>
-      <w:bookmarkStart w:id="42" w:name="_Toc174711190"/>
+      <w:bookmarkStart w:id="42" w:name="_Toc174711265"/>
       <w:r>
         <w:t>3.3 Libraries are properly used in accordance with python standards</w:t>
       </w:r>
@@ -13885,7 +13877,7 @@
         <w:pStyle w:val="Heading2"/>
         <w:spacing w:line="276" w:lineRule="auto"/>
       </w:pPr>
-      <w:bookmarkStart w:id="43" w:name="_Toc174711191"/>
+      <w:bookmarkStart w:id="43" w:name="_Toc174711266"/>
       <w:r>
         <w:t>3.4 System automation is properly applied based on specific task</w:t>
       </w:r>
@@ -13904,7 +13896,7 @@
         <w:br w:type="page"/>
       </w:r>
     </w:p>
-    <w:bookmarkStart w:id="44" w:name="_Toc174711192" w:displacedByCustomXml="next"/>
+    <w:bookmarkStart w:id="44" w:name="_Toc174711267" w:displacedByCustomXml="next"/>
     <w:sdt>
       <w:sdtPr>
         <w:id w:val="-488862905"/>
@@ -20543,7 +20535,7 @@
   </w:compat>
   <w:rsids>
     <w:rsidRoot w:val="00E66A9E"/>
-    <w:rsid w:val="00411CFD"/>
+    <w:rsid w:val="00592B40"/>
     <w:rsid w:val="006734F6"/>
     <w:rsid w:val="00E66A9E"/>
   </w:rsids>

</xml_diff>